<commit_message>
updated version with dashbaord
</commit_message>
<xml_diff>
--- a/Application (AutoRecovered).docx
+++ b/Application (AutoRecovered).docx
@@ -440,25 +440,50 @@
     <w:p/>
     <w:p>
       <w:r>
+        <w:t>Upload first project:</w:t>
+      </w:r>
+    </w:p>
+    <w:p>
+      <w:pPr>
+        <w:spacing w:after="0"/>
+        <w:ind w:left="720"/>
+      </w:pPr>
+      <w:r>
         <w:t>git init</w:t>
       </w:r>
     </w:p>
     <w:p>
+      <w:pPr>
+        <w:spacing w:after="0"/>
+        <w:ind w:left="720"/>
+      </w:pPr>
       <w:r>
         <w:t xml:space="preserve">git add . </w:t>
       </w:r>
     </w:p>
     <w:p>
+      <w:pPr>
+        <w:spacing w:after="0"/>
+        <w:ind w:left="720"/>
+      </w:pPr>
       <w:r>
         <w:t>git commit -m "first commit"</w:t>
       </w:r>
     </w:p>
     <w:p>
+      <w:pPr>
+        <w:spacing w:after="0"/>
+        <w:ind w:left="720"/>
+      </w:pPr>
       <w:r>
         <w:t>git branch -M main</w:t>
       </w:r>
     </w:p>
     <w:p>
+      <w:pPr>
+        <w:spacing w:after="0"/>
+        <w:ind w:left="720"/>
+      </w:pPr>
       <w:r>
         <w:t xml:space="preserve">git remote add origin </w:t>
       </w:r>
@@ -472,8 +497,62 @@
       </w:hyperlink>
     </w:p>
     <w:p>
+      <w:pPr>
+        <w:spacing w:after="0"/>
+        <w:ind w:left="720"/>
+      </w:pPr>
       <w:r>
         <w:t>git push -u origin main</w:t>
+      </w:r>
+    </w:p>
+    <w:p/>
+    <w:p>
+      <w:r>
+        <w:t>Faced problem, only root directory gets uploaded, run this:</w:t>
+      </w:r>
+    </w:p>
+    <w:p>
+      <w:pPr>
+        <w:spacing w:after="0"/>
+        <w:ind w:left="720"/>
+      </w:pPr>
+      <w:r>
+        <w:t>git rm -r --cached .</w:t>
+      </w:r>
+    </w:p>
+    <w:p>
+      <w:pPr>
+        <w:spacing w:after="0"/>
+        <w:ind w:left="720"/>
+      </w:pPr>
+      <w:r>
+        <w:t xml:space="preserve">git </w:t>
+      </w:r>
+      <w:proofErr w:type="gramStart"/>
+      <w:r>
+        <w:t>add</w:t>
+      </w:r>
+      <w:proofErr w:type="gramEnd"/>
+      <w:r>
+        <w:t xml:space="preserve"> .</w:t>
+      </w:r>
+    </w:p>
+    <w:p>
+      <w:pPr>
+        <w:spacing w:after="0"/>
+        <w:ind w:left="720"/>
+      </w:pPr>
+      <w:r>
+        <w:t>git commit -m "Re-add all files to Git"</w:t>
+      </w:r>
+    </w:p>
+    <w:p>
+      <w:pPr>
+        <w:spacing w:after="0"/>
+        <w:ind w:left="720"/>
+      </w:pPr>
+      <w:r>
+        <w:t>git push origin main --force</w:t>
       </w:r>
     </w:p>
     <w:sectPr>

</xml_diff>